<commit_message>
modified:   models/BusinessProcess/ThreatModelBPMN.mdzip 	renamed:    models/BusinessProcess/ThreatModelBPMN.mdzip -> models/BusinessProcess/ThreatModelBPMN.mdzip.bak 	new file:   models/Informal/Threat UML.mdzip 	modified:   models/ThreatPIM/THREAT-UML.mdzip 	modified:   models/ThreatPIM/THREAT-UML.mdzip.bak 	modified:   usecases/Threat Modeling Use Case-20140224.docx
</commit_message>
<xml_diff>
--- a/usecases/Threat Modeling Use Case-20140224.docx
+++ b/usecases/Threat Modeling Use Case-20140224.docx
@@ -573,8 +573,6 @@
       <w:r>
         <w:t>Terrorist Organizations</w:t>
       </w:r>
-      <w:bookmarkStart w:id="0" w:name="_GoBack"/>
-      <w:bookmarkEnd w:id="0"/>
     </w:p>
     <w:p>
       <w:pPr>
@@ -953,7 +951,7 @@
         </w:numPr>
       </w:pPr>
       <w:r>
-        <w:t>Stock market manipulation</w:t>
+        <w:t>Theft Internal Financial Data</w:t>
       </w:r>
     </w:p>
     <w:p>
@@ -1598,7 +1596,13 @@
         <w:t xml:space="preserve">This is the case of corporate or industrial espionage. </w:t>
       </w:r>
       <w:r>
-        <w:t xml:space="preserve">Any of the attackers are interested in stealing corporate secrets and other proprietary information. The rational behind this may be different for each actor: </w:t>
+        <w:t>Any of the attackers are interested in stealing corporate secrets and other proprietary information. The rational</w:t>
+      </w:r>
+      <w:r>
+        <w:t>e</w:t>
+      </w:r>
+      <w:r>
+        <w:t xml:space="preserve"> behind this may be different for each actor: </w:t>
       </w:r>
     </w:p>
     <w:p>
@@ -1668,15 +1672,15 @@
         <w:t>case of traditional theft of corporate resource. Typical attackers are criminals</w:t>
       </w:r>
       <w:r>
-        <w:t xml:space="preserve"> that try to enter company facilities and steal equipment, resources, or money. Malicious </w:t>
-      </w:r>
-      <w:proofErr w:type="gramStart"/>
-      <w:r>
-        <w:t>insider are</w:t>
-      </w:r>
-      <w:proofErr w:type="gramEnd"/>
-      <w:r>
-        <w:t xml:space="preserve"> also main attackers, since they have very broad opportunities to steal from the company. </w:t>
+        <w:t xml:space="preserve"> that try to enter company facilities and steal equipment, resources, or money. Malicious insider</w:t>
+      </w:r>
+      <w:r>
+        <w:t>s</w:t>
+      </w:r>
+      <w:bookmarkStart w:id="0" w:name="_GoBack"/>
+      <w:bookmarkEnd w:id="0"/>
+      <w:r>
+        <w:t xml:space="preserve"> are also main attackers, since they have very broad opportunities to steal from the company. </w:t>
       </w:r>
     </w:p>
     <w:p/>

</xml_diff>